<commit_message>
clean code style and commit is required
</commit_message>
<xml_diff>
--- a/project_schedule.docx
+++ b/project_schedule.docx
@@ -212,6 +212,66 @@
     </w:p>
     <w:p>
       <w:pPr>
+        <w:rPr>
+          <w:rFonts w:asciiTheme="minorEastAsia" w:hAnsiTheme="minorEastAsia" w:hint="eastAsia"/>
+          <w:sz w:val="24"/>
+          <w:szCs w:val="24"/>
+        </w:rPr>
+      </w:pPr>
+      <w:r>
+        <w:rPr>
+          <w:rFonts w:asciiTheme="minorEastAsia" w:hAnsiTheme="minorEastAsia" w:hint="eastAsia"/>
+          <w:sz w:val="24"/>
+          <w:szCs w:val="24"/>
+        </w:rPr>
+        <w:t>提交文件请注意</w:t>
+      </w:r>
+      <w:r>
+        <w:rPr>
+          <w:rFonts w:asciiTheme="minorEastAsia" w:hAnsiTheme="minorEastAsia" w:hint="eastAsia"/>
+          <w:b/>
+          <w:sz w:val="24"/>
+          <w:szCs w:val="24"/>
+        </w:rPr>
+        <w:t>代码风格</w:t>
+      </w:r>
+      <w:r>
+        <w:rPr>
+          <w:rFonts w:asciiTheme="minorEastAsia" w:hAnsiTheme="minorEastAsia" w:hint="eastAsia"/>
+          <w:sz w:val="24"/>
+          <w:szCs w:val="24"/>
+        </w:rPr>
+        <w:t>，</w:t>
+      </w:r>
+      <w:r>
+        <w:rPr>
+          <w:rFonts w:ascii="微软雅黑" w:eastAsia="微软雅黑" w:hAnsi="微软雅黑" w:hint="eastAsia"/>
+          <w:sz w:val="24"/>
+          <w:szCs w:val="24"/>
+        </w:rPr>
+        <w:t>commit</w:t>
+      </w:r>
+      <w:r>
+        <w:rPr>
+          <w:rFonts w:asciiTheme="minorEastAsia" w:hAnsiTheme="minorEastAsia" w:hint="eastAsia"/>
+          <w:sz w:val="24"/>
+          <w:szCs w:val="24"/>
+        </w:rPr>
+        <w:t>信息详细</w:t>
+      </w:r>
+      <w:r>
+        <w:rPr>
+          <w:rFonts w:asciiTheme="minorEastAsia" w:hAnsiTheme="minorEastAsia" w:hint="eastAsia"/>
+          <w:sz w:val="24"/>
+          <w:szCs w:val="24"/>
+        </w:rPr>
+        <w:t>贴切。</w:t>
+      </w:r>
+      <w:bookmarkStart w:id="0" w:name="_GoBack"/>
+      <w:bookmarkEnd w:id="0"/>
+    </w:p>
+    <w:p>
+      <w:pPr>
         <w:widowControl/>
         <w:pBdr>
           <w:bottom w:val="single" w:sz="6" w:space="4" w:color="EEEEEE"/>
@@ -356,10 +416,7 @@
         <w:t>想法</w:t>
       </w:r>
     </w:p>
-    <w:p>
-      <w:bookmarkStart w:id="0" w:name="_GoBack"/>
-      <w:bookmarkEnd w:id="0"/>
-    </w:p>
+    <w:p/>
     <w:sectPr>
       <w:pgSz w:w="11906" w:h="16838"/>
       <w:pgMar w:top="1440" w:right="1800" w:bottom="1440" w:left="1800" w:header="851" w:footer="992" w:gutter="0"/>

</xml_diff>